<commit_message>
Added: access SEM all metadata Added: link to how-to Fiji in other docs
</commit_message>
<xml_diff>
--- a/Guidelines/ZEISS_EVO25.docx
+++ b/Guidelines/ZEISS_EVO25.docx
@@ -358,7 +358,7 @@
       </w:pPr>
     </w:p>
     <w:bookmarkEnd w:id="23"/>
-    <w:bookmarkStart w:id="45" w:name="what-and-how-to-report"/>
+    <w:bookmarkStart w:id="46" w:name="what-and-how-to-report"/>
     <w:p>
       <w:pPr>
         <w:pStyle w:val="Heading1"/>
@@ -724,7 +724,7 @@
     </w:p>
     <w:bookmarkEnd w:id="29"/>
     <w:bookmarkEnd w:id="30"/>
-    <w:bookmarkStart w:id="44" w:name="data-metadata"/>
+    <w:bookmarkStart w:id="45" w:name="data-metadata"/>
     <w:p>
       <w:pPr>
         <w:pStyle w:val="Heading2"/>
@@ -837,7 +837,7 @@
       </w:r>
     </w:p>
     <w:bookmarkEnd w:id="34"/>
-    <w:bookmarkStart w:id="37" w:name="sem-images"/>
+    <w:bookmarkStart w:id="38" w:name="sem-images"/>
     <w:p>
       <w:pPr>
         <w:pStyle w:val="Heading3"/>
@@ -907,11 +907,25 @@
         </w:r>
       </w:hyperlink>
       <w:r>
-        <w:t xml:space="preserve">).”</w:t>
-      </w:r>
-    </w:p>
-    <w:bookmarkEnd w:id="37"/>
-    <w:bookmarkStart w:id="39" w:name="eds-data"/>
+        <w:t xml:space="preserve">). Instructions to do so are given here:</w:t>
+      </w:r>
+      <w:r>
+        <w:t xml:space="preserve"> </w:t>
+      </w:r>
+      <w:hyperlink r:id="rId37">
+        <w:r>
+          <w:rPr>
+            <w:rStyle w:val="Hyperlink"/>
+          </w:rPr>
+          <w:t xml:space="preserve">https://github.com/ivan-paleo/publish-micro-image/blob/main/How-tos/ImageJ2-Fiji.md</w:t>
+        </w:r>
+      </w:hyperlink>
+      <w:r>
+        <w:t xml:space="preserve">.”</w:t>
+      </w:r>
+    </w:p>
+    <w:bookmarkEnd w:id="38"/>
+    <w:bookmarkStart w:id="40" w:name="eds-data"/>
     <w:p>
       <w:pPr>
         <w:pStyle w:val="Heading3"/>
@@ -979,7 +993,7 @@
       <w:r>
         <w:t xml:space="preserve">“EDX data were acquired and processed with the software Esprit v. [2.3.0.997] from Bruker (</w:t>
       </w:r>
-      <w:hyperlink r:id="rId38">
+      <w:hyperlink r:id="rId39">
         <w:r>
           <w:rPr>
             <w:rStyle w:val="Hyperlink"/>
@@ -1027,8 +1041,8 @@
         <w:t xml:space="preserve">Detail the quantification method (alternatively in the method).</w:t>
       </w:r>
     </w:p>
-    <w:bookmarkEnd w:id="39"/>
-    <w:bookmarkStart w:id="43" w:name="correlative-microscopy-1"/>
+    <w:bookmarkEnd w:id="40"/>
+    <w:bookmarkStart w:id="44" w:name="correlative-microscopy-1"/>
     <w:p>
       <w:pPr>
         <w:pStyle w:val="Heading3"/>
@@ -1063,7 +1077,7 @@
       <w:r>
         <w:t xml:space="preserve"> </w:t>
       </w:r>
-      <w:hyperlink r:id="rId40">
+      <w:hyperlink r:id="rId41">
         <w:r>
           <w:rPr>
             <w:rStyle w:val="Hyperlink"/>
@@ -1131,7 +1145,7 @@
       <w:r>
         <w:t xml:space="preserve"> </w:t>
       </w:r>
-      <w:hyperlink r:id="rId41">
+      <w:hyperlink r:id="rId42">
         <w:r>
           <w:rPr>
             <w:rStyle w:val="Hyperlink"/>
@@ -1142,7 +1156,7 @@
       <w:r>
         <w:t xml:space="preserve">) software with the module ZEN Connect (</w:t>
       </w:r>
-      <w:hyperlink r:id="rId42">
+      <w:hyperlink r:id="rId43">
         <w:r>
           <w:rPr>
             <w:rStyle w:val="Hyperlink"/>
@@ -1154,9 +1168,9 @@
         <w:t xml:space="preserve">).”</w:t>
       </w:r>
     </w:p>
-    <w:bookmarkEnd w:id="43"/>
     <w:bookmarkEnd w:id="44"/>
     <w:bookmarkEnd w:id="45"/>
+    <w:bookmarkEnd w:id="46"/>
     <w:sectPr/>
   </w:body>
 </w:document>

</xml_diff>

<commit_message>
Updated guidelines for EDS data
</commit_message>
<xml_diff>
--- a/Guidelines/ZEISS_EVO25.docx
+++ b/Guidelines/ZEISS_EVO25.docx
@@ -1128,7 +1128,7 @@
         </w:numPr>
       </w:pPr>
       <w:r>
-        <w:t xml:space="preserve">Upload files in original Bruker formats (SPX, PRF, RTO, RTL or BCF).</w:t>
+        <w:t xml:space="preserve">Upload the project files in original Bruker format (RTX), except if you only have hypermaps.</w:t>
       </w:r>
     </w:p>
     <w:p>
@@ -1140,7 +1140,7 @@
         </w:numPr>
       </w:pPr>
       <w:r>
-        <w:t xml:space="preserve">Export spectra data to XLSX and upload them.</w:t>
+        <w:t xml:space="preserve">Upload hypermaps files in original Bruker format (BCF) if applicable.</w:t>
       </w:r>
     </w:p>
     <w:p>
@@ -1152,7 +1152,55 @@
         </w:numPr>
       </w:pPr>
       <w:r>
-        <w:t xml:space="preserve">Upload BSD images, showing the location of EDS spectra for each measurement point in case of measurements in the Objects workspace, in PNG format. These should be the same images as the BSD images from the SEM but at lower resolution and with less metadata.</w:t>
+        <w:t xml:space="preserve">Export all spectra, including the map’s sum spectrum if applicable, to XLSX and upload them.</w:t>
+      </w:r>
+    </w:p>
+    <w:p>
+      <w:pPr>
+        <w:pStyle w:val="Compact"/>
+        <w:numPr>
+          <w:ilvl w:val="0"/>
+          <w:numId w:val="1007"/>
+        </w:numPr>
+      </w:pPr>
+      <w:r>
+        <w:t xml:space="preserve">Save BSD images, showing the location of EDS spectra for each measurement point in case of measurements in the Objects workspace, in PNG format and upload them. These should be the same images as the BSD images from the SEM but at lower resolution and with less metadata.</w:t>
+      </w:r>
+    </w:p>
+    <w:p>
+      <w:pPr>
+        <w:pStyle w:val="Compact"/>
+        <w:numPr>
+          <w:ilvl w:val="0"/>
+          <w:numId w:val="1007"/>
+        </w:numPr>
+      </w:pPr>
+      <w:r>
+        <w:t xml:space="preserve">Save all charts of the quantified spectra, including the map’s sum spectrum if applicable, in PNG format and upload them.</w:t>
+      </w:r>
+    </w:p>
+    <w:p>
+      <w:pPr>
+        <w:pStyle w:val="Compact"/>
+        <w:numPr>
+          <w:ilvl w:val="0"/>
+          <w:numId w:val="1007"/>
+        </w:numPr>
+      </w:pPr>
+      <w:r>
+        <w:t xml:space="preserve">Export all quantified results of the spectra, and of the map’s sum spectrum if applicable, to XLSX and upload the files.</w:t>
+      </w:r>
+    </w:p>
+    <w:p>
+      <w:pPr>
+        <w:pStyle w:val="Compact"/>
+        <w:numPr>
+          <w:ilvl w:val="0"/>
+          <w:numId w:val="1007"/>
+        </w:numPr>
+      </w:pPr>
+      <w:r>
+        <w:t xml:space="preserve">Export the quantified map images in PNG format, if applicable, and upload them.</w:t>
       </w:r>
     </w:p>
     <w:p>

</xml_diff>